<commit_message>
A3 complete, need to zip and submit
</commit_message>
<xml_diff>
--- a/2025/Assignment3/report.docx
+++ b/2025/Assignment3/report.docx
@@ -3,161 +3,323 @@
 <w:document xmlns:wpc="http://schemas.microsoft.com/office/word/2010/wordprocessingCanvas" xmlns:cx="http://schemas.microsoft.com/office/drawing/2014/chartex" xmlns:cx1="http://schemas.microsoft.com/office/drawing/2015/9/8/chartex" xmlns:cx2="http://schemas.microsoft.com/office/drawing/2015/10/21/chartex" xmlns:cx3="http://schemas.microsoft.com/office/drawing/2016/5/9/chartex" xmlns:cx4="http://schemas.microsoft.com/office/drawing/2016/5/10/chartex" xmlns:cx5="http://schemas.microsoft.com/office/drawing/2016/5/11/chartex" xmlns:cx6="http://schemas.microsoft.com/office/drawing/2016/5/12/chartex" xmlns:cx7="http://schemas.microsoft.com/office/drawing/2016/5/13/chartex" xmlns:cx8="http://schemas.microsoft.com/office/drawing/2016/5/14/chartex" xmlns:mc="http://schemas.openxmlformats.org/markup-compatibility/2006" xmlns:aink="http://schemas.microsoft.com/office/drawing/2016/ink" xmlns:am3d="http://schemas.microsoft.com/office/drawing/2017/model3d" xmlns:o="urn:schemas-microsoft-com:office:office" xmlns:oel="http://schemas.microsoft.com/office/2019/extlst" xmlns:r="http://schemas.openxmlformats.org/officeDocument/2006/relationships" xmlns:m="http://schemas.openxmlformats.org/officeDocument/2006/math" xmlns:v="urn:schemas-microsoft-com:vml" xmlns:wp14="http://schemas.microsoft.com/office/word/2010/wordprocessingDrawing" xmlns:wp="http://schemas.openxmlformats.org/drawingml/2006/wordprocessingDrawing" xmlns:w10="urn:schemas-microsoft-com:office:word" xmlns:w="http://schemas.openxmlformats.org/wordprocessingml/2006/main" xmlns:w14="http://schemas.microsoft.com/office/word/2010/wordml" xmlns:w15="http://schemas.microsoft.com/office/word/2012/wordml" xmlns:w16cex="http://schemas.microsoft.com/office/word/2018/wordml/cex" xmlns:w16cid="http://schemas.microsoft.com/office/word/2016/wordml/cid" xmlns:w16="http://schemas.microsoft.com/office/word/2018/wordml" xmlns:w16du="http://schemas.microsoft.com/office/word/2023/wordml/word16du" xmlns:w16sdtdh="http://schemas.microsoft.com/office/word/2020/wordml/sdtdatahash" xmlns:w16sdtfl="http://schemas.microsoft.com/office/word/2024/wordml/sdtformatlock" xmlns:w16se="http://schemas.microsoft.com/office/word/2015/wordml/symex" xmlns:wpg="http://schemas.microsoft.com/office/word/2010/wordprocessingGroup" xmlns:wpi="http://schemas.microsoft.com/office/word/2010/wordprocessingInk" xmlns:wne="http://schemas.microsoft.com/office/word/2006/wordml" xmlns:wps="http://schemas.microsoft.com/office/word/2010/wordprocessingShape" mc:Ignorable="w14 w15 w16se w16cid w16 w16cex w16sdtdh w16sdtfl w16du wp14">
   <w:body>
     <w:p>
-      <w:proofErr w:type="spellStart"/>
-      <w:r>
-        <w:t>npx</w:t>
-      </w:r>
-      <w:proofErr w:type="spellEnd"/>
+      <w:r>
+        <w:t>Testing:</w:t>
+      </w:r>
+    </w:p>
+    <w:p>
+      <w:r>
+        <w:t xml:space="preserve">While building the backend, </w:t>
+      </w:r>
+      <w:r>
+        <w:t>I tested directly from the container to confirm that /postmessage would function</w:t>
+      </w:r>
+    </w:p>
+    <w:p>
+      <w:r>
+        <w:t>npx loadtest -c 10 -n 100 -m POST -T "application/</w:t>
+      </w:r>
+      <w:r>
+        <w:t>json</w:t>
+      </w:r>
+      <w:r>
+        <w:t>" -</w:t>
+      </w:r>
+      <w:r>
+        <w:t>-data</w:t>
+      </w:r>
       <w:r>
         <w:t xml:space="preserve"> </w:t>
       </w:r>
-      <w:proofErr w:type="spellStart"/>
-      <w:r>
-        <w:t>loadtest</w:t>
-      </w:r>
-      <w:proofErr w:type="spellEnd"/>
-      <w:r>
-        <w:t xml:space="preserve"> -c 10 -n 100 -m POST -T "application/x-www-form-</w:t>
-      </w:r>
-      <w:proofErr w:type="spellStart"/>
-      <w:r>
-        <w:t>urlencoded</w:t>
-      </w:r>
-      <w:proofErr w:type="spellEnd"/>
-      <w:r>
-        <w:t>" -P "topic=</w:t>
-      </w:r>
-      <w:proofErr w:type="spellStart"/>
-      <w:r>
-        <w:t>test,data</w:t>
-      </w:r>
-      <w:proofErr w:type="spellEnd"/>
-      <w:r>
-        <w:t>=something" http://localhost:8080/postmessage</w:t>
-      </w:r>
-    </w:p>
-    <w:p/>
-    <w:p>
+      <w:r>
+        <w:t>‘{</w:t>
+      </w:r>
+      <w:r>
+        <w:t>"topic</w:t>
+      </w:r>
+      <w:r>
+        <w:t>”:”</w:t>
+      </w:r>
+      <w:r>
+        <w:t>test</w:t>
+      </w:r>
+      <w:r>
+        <w:t>”</w:t>
+      </w:r>
+      <w:r>
+        <w:t>,</w:t>
+      </w:r>
+      <w:r>
+        <w:t>”</w:t>
+      </w:r>
+      <w:r>
+        <w:t>data</w:t>
+      </w:r>
+      <w:r>
+        <w:t>”:”</w:t>
+      </w:r>
+      <w:r>
+        <w:t>something"</w:t>
+      </w:r>
+      <w:r>
+        <w:t>}’</w:t>
+      </w:r>
+      <w:r>
+        <w:t xml:space="preserve"> </w:t>
+      </w:r>
+      <w:hyperlink r:id="rId4" w:history="1">
+        <w:r>
+          <w:rPr>
+            <w:rStyle w:val="Hyperlink"/>
+          </w:rPr>
+          <w:t>http://localhost:8080/postmessage</w:t>
+        </w:r>
+      </w:hyperlink>
+    </w:p>
+    <w:p>
+      <w:pPr>
+        <w:pStyle w:val="codeblock"/>
+      </w:pPr>
       <w:r>
         <w:t>Target URL:          http://localhost:8080/postmessage</w:t>
       </w:r>
     </w:p>
     <w:p>
-      <w:r>
-        <w:t>Max requests:        100</w:t>
-      </w:r>
-    </w:p>
-    <w:p>
+      <w:pPr>
+        <w:pStyle w:val="codeblock"/>
+      </w:pPr>
+      <w:r>
+        <w:t>Max requests:        1000</w:t>
+      </w:r>
+    </w:p>
+    <w:p>
+      <w:pPr>
+        <w:pStyle w:val="codeblock"/>
+      </w:pPr>
       <w:r>
         <w:t>Concurrent clients:  60</w:t>
       </w:r>
     </w:p>
     <w:p>
+      <w:pPr>
+        <w:pStyle w:val="codeblock"/>
+      </w:pPr>
       <w:r>
         <w:t>Running on cores:    6</w:t>
       </w:r>
     </w:p>
     <w:p>
+      <w:pPr>
+        <w:pStyle w:val="codeblock"/>
+      </w:pPr>
       <w:r>
         <w:t>Agent:               none</w:t>
       </w:r>
     </w:p>
-    <w:p/>
-    <w:p>
-      <w:r>
-        <w:t>Completed requests:  100</w:t>
-      </w:r>
-    </w:p>
-    <w:p>
+    <w:p>
+      <w:pPr>
+        <w:pStyle w:val="codeblock"/>
+      </w:pPr>
+    </w:p>
+    <w:p>
+      <w:pPr>
+        <w:pStyle w:val="codeblock"/>
+      </w:pPr>
+      <w:r>
+        <w:t>Completed requests:  1000</w:t>
+      </w:r>
+    </w:p>
+    <w:p>
+      <w:pPr>
+        <w:pStyle w:val="codeblock"/>
+      </w:pPr>
       <w:r>
         <w:t>Total errors:        0</w:t>
       </w:r>
     </w:p>
     <w:p>
-      <w:r>
-        <w:t>Total time:          0.08 s</w:t>
-      </w:r>
-    </w:p>
-    <w:p>
-      <w:r>
-        <w:t xml:space="preserve">Mean latency:        21.1 </w:t>
-      </w:r>
-      <w:proofErr w:type="spellStart"/>
-      <w:r>
-        <w:t>ms</w:t>
-      </w:r>
-      <w:proofErr w:type="spellEnd"/>
-    </w:p>
-    <w:p>
-      <w:r>
-        <w:t xml:space="preserve">Effective </w:t>
-      </w:r>
-      <w:proofErr w:type="spellStart"/>
-      <w:r>
-        <w:t>rps</w:t>
-      </w:r>
-      <w:proofErr w:type="spellEnd"/>
-      <w:r>
-        <w:t>:       1250</w:t>
-      </w:r>
-    </w:p>
-    <w:p/>
-    <w:p>
+      <w:pPr>
+        <w:pStyle w:val="codeblock"/>
+      </w:pPr>
+      <w:r>
+        <w:t>Total time:          0.425 s</w:t>
+      </w:r>
+    </w:p>
+    <w:p>
+      <w:pPr>
+        <w:pStyle w:val="codeblock"/>
+      </w:pPr>
+      <w:r>
+        <w:t>Mean latency:        23.1 ms</w:t>
+      </w:r>
+    </w:p>
+    <w:p>
+      <w:pPr>
+        <w:pStyle w:val="codeblock"/>
+      </w:pPr>
+      <w:r>
+        <w:t>Effective rps:       2353</w:t>
+      </w:r>
+    </w:p>
+    <w:p>
+      <w:pPr>
+        <w:pStyle w:val="codeblock"/>
+      </w:pPr>
+    </w:p>
+    <w:p>
+      <w:pPr>
+        <w:pStyle w:val="codeblock"/>
+      </w:pPr>
       <w:r>
         <w:t>Percentage of requests served within a certain time</w:t>
       </w:r>
     </w:p>
     <w:p>
-      <w:r>
-        <w:t xml:space="preserve">  50%      18 </w:t>
-      </w:r>
-      <w:proofErr w:type="spellStart"/>
-      <w:r>
-        <w:t>ms</w:t>
-      </w:r>
-      <w:proofErr w:type="spellEnd"/>
-    </w:p>
-    <w:p>
-      <w:r>
-        <w:t xml:space="preserve">  90%      40 </w:t>
-      </w:r>
-      <w:proofErr w:type="spellStart"/>
-      <w:r>
-        <w:t>ms</w:t>
-      </w:r>
-      <w:proofErr w:type="spellEnd"/>
-    </w:p>
-    <w:p>
-      <w:r>
-        <w:t xml:space="preserve">  95%      41 </w:t>
-      </w:r>
-      <w:proofErr w:type="spellStart"/>
-      <w:r>
-        <w:t>ms</w:t>
-      </w:r>
-      <w:proofErr w:type="spellEnd"/>
-    </w:p>
-    <w:p>
-      <w:r>
-        <w:t xml:space="preserve">  99%      54 </w:t>
-      </w:r>
-      <w:proofErr w:type="spellStart"/>
-      <w:r>
-        <w:t>ms</w:t>
-      </w:r>
-      <w:proofErr w:type="spellEnd"/>
-    </w:p>
-    <w:p>
-      <w:r>
-        <w:t xml:space="preserve"> 100%      54 </w:t>
-      </w:r>
-      <w:proofErr w:type="spellStart"/>
-      <w:r>
-        <w:t>ms</w:t>
-      </w:r>
-      <w:proofErr w:type="spellEnd"/>
-      <w:r>
-        <w:t xml:space="preserve"> (longest request)</w:t>
+      <w:pPr>
+        <w:pStyle w:val="codeblock"/>
+      </w:pPr>
+      <w:r>
+        <w:t xml:space="preserve">  50%      23 ms</w:t>
+      </w:r>
+    </w:p>
+    <w:p>
+      <w:pPr>
+        <w:pStyle w:val="codeblock"/>
+      </w:pPr>
+      <w:r>
+        <w:t xml:space="preserve">  90%      26 ms</w:t>
+      </w:r>
+    </w:p>
+    <w:p>
+      <w:pPr>
+        <w:pStyle w:val="codeblock"/>
+      </w:pPr>
+      <w:r>
+        <w:t xml:space="preserve">  95%      30 ms</w:t>
+      </w:r>
+    </w:p>
+    <w:p>
+      <w:pPr>
+        <w:pStyle w:val="codeblock"/>
+      </w:pPr>
+      <w:r>
+        <w:t xml:space="preserve">  99%      33 ms</w:t>
+      </w:r>
+    </w:p>
+    <w:p>
+      <w:pPr>
+        <w:pStyle w:val="codeblock"/>
+      </w:pPr>
+      <w:r>
+        <w:t xml:space="preserve"> 100%      39 ms (longest request)</w:t>
+      </w:r>
+    </w:p>
+    <w:p>
+      <w:r>
+        <w:t>Direct access to the server for loadtest showed a mean latency of 23.1ms, with 39ms being the longest request, with 60 effective concurrent clients 1000 requests were completed within 425ms.  Testing with 180 concurrent clients</w:t>
+      </w:r>
+      <w:r>
+        <w:t xml:space="preserve"> and 1000 requests</w:t>
+      </w:r>
+      <w:r>
+        <w:t xml:space="preserve"> (-c 15, --cores 12) ran for 547ms</w:t>
+      </w:r>
+      <w:r>
+        <w:t>, but had higher latency 71ms mean and 119ms max.  Testing with 1 concurrent client and 1000 request ran for 767ms with a much lower latency 0.1ms mean and 11ms max.</w:t>
+      </w:r>
+    </w:p>
+    <w:p>
+      <w:r>
+        <w:t>Running multiple tests of the same request and concurrency, -c 20 –cores 6 had varying results with Effective rps between 2105 and 1733.</w:t>
+      </w:r>
+    </w:p>
+    <w:p>
+      <w:r>
+        <w:t xml:space="preserve">From the first loadtest I checked the posting page to view the entries and </w:t>
+      </w:r>
+      <w:r>
+        <w:t xml:space="preserve">loaded the 1000 posts I would expect to see.  I confirmed with later with </w:t>
+      </w:r>
+    </w:p>
+    <w:p>
+      <w:r>
+        <w:t xml:space="preserve">curl -H ‘Content-Type: application/json’ -X GET </w:t>
+      </w:r>
+      <w:hyperlink r:id="rId5" w:history="1">
+        <w:r>
+          <w:rPr>
+            <w:rStyle w:val="Hyperlink"/>
+          </w:rPr>
+          <w:t>http://localhost:8080/messages</w:t>
+        </w:r>
+      </w:hyperlink>
+    </w:p>
+    <w:p>
+      <w:r>
+        <w:t>which confirmed the number of posts, checking the posting.html page after building also showed the expected number of posts from the load test.</w:t>
+      </w:r>
+    </w:p>
+    <w:p>
+      <w:r>
+        <w:t>While building posting.html I would build and test for posting and retrieval, once the posts were working I added the response/reply piece and tested that I could post and add a reply, then add multiple posts and have replies correctly associated with the post they were entered from.</w:t>
+      </w:r>
+    </w:p>
+    <w:p>
+      <w:r>
+        <w:t>After posts, replies and retrieval were working I started trying to add jqueryui elements, I started with an accordion to allow collapsing the posts.  Posting continued to work but replies would send null for the postId.</w:t>
+      </w:r>
+    </w:p>
+    <w:p>
+      <w:r>
+        <w:t>After attempting to solve this issue I pivoted and added a dialog to add a new post</w:t>
+      </w:r>
+      <w:r>
+        <w:t>, after which testing showed both /postmessage and /postresponse were receiving the expected information.</w:t>
+      </w:r>
+    </w:p>
+    <w:p>
+      <w:r>
+        <w:lastRenderedPageBreak/>
+        <w:t>CSS elements were added after all required elements were confirmed working.</w:t>
+      </w:r>
+    </w:p>
+    <w:p>
+      <w:r>
+        <w:drawing>
+          <wp:inline distT="0" distB="0" distL="0" distR="0" wp14:anchorId="3F26B6E0" wp14:editId="68F83A22">
+            <wp:extent cx="2254250" cy="7656074"/>
+            <wp:effectExtent l="0" t="0" r="0" b="2540"/>
+            <wp:docPr id="1482774267" name="Picture 1" descr="A screenshot of a computer&#10;&#10;AI-generated content may be incorrect."/>
+            <wp:cNvGraphicFramePr>
+              <a:graphicFrameLocks xmlns:a="http://schemas.openxmlformats.org/drawingml/2006/main" noChangeAspect="1"/>
+            </wp:cNvGraphicFramePr>
+            <a:graphic xmlns:a="http://schemas.openxmlformats.org/drawingml/2006/main">
+              <a:graphicData uri="http://schemas.openxmlformats.org/drawingml/2006/picture">
+                <pic:pic xmlns:pic="http://schemas.openxmlformats.org/drawingml/2006/picture">
+                  <pic:nvPicPr>
+                    <pic:cNvPr id="1482774267" name="Picture 1" descr="A screenshot of a computer&#10;&#10;AI-generated content may be incorrect."/>
+                    <pic:cNvPicPr/>
+                  </pic:nvPicPr>
+                  <pic:blipFill>
+                    <a:blip r:embed="rId6"/>
+                    <a:stretch>
+                      <a:fillRect/>
+                    </a:stretch>
+                  </pic:blipFill>
+                  <pic:spPr>
+                    <a:xfrm>
+                      <a:off x="0" y="0"/>
+                      <a:ext cx="2254474" cy="7656835"/>
+                    </a:xfrm>
+                    <a:prstGeom prst="rect">
+                      <a:avLst/>
+                    </a:prstGeom>
+                  </pic:spPr>
+                </pic:pic>
+              </a:graphicData>
+            </a:graphic>
+          </wp:inline>
+        </w:drawing>
       </w:r>
     </w:p>
     <w:sectPr>
@@ -1087,6 +1249,72 @@
       <w:spacing w:val="5"/>
     </w:rPr>
   </w:style>
+  <w:style w:type="character" w:styleId="Hyperlink">
+    <w:name w:val="Hyperlink"/>
+    <w:basedOn w:val="DefaultParagraphFont"/>
+    <w:uiPriority w:val="99"/>
+    <w:unhideWhenUsed/>
+    <w:rsid w:val="001352F7"/>
+    <w:rPr>
+      <w:color w:val="467886" w:themeColor="hyperlink"/>
+      <w:u w:val="single"/>
+    </w:rPr>
+  </w:style>
+  <w:style w:type="character" w:styleId="UnresolvedMention">
+    <w:name w:val="Unresolved Mention"/>
+    <w:basedOn w:val="DefaultParagraphFont"/>
+    <w:uiPriority w:val="99"/>
+    <w:semiHidden/>
+    <w:unhideWhenUsed/>
+    <w:rsid w:val="001352F7"/>
+    <w:rPr>
+      <w:color w:val="605E5C"/>
+      <w:shd w:val="clear" w:color="auto" w:fill="E1DFDD"/>
+    </w:rPr>
+  </w:style>
+  <w:style w:type="paragraph" w:customStyle="1" w:styleId="codeblock">
+    <w:name w:val="codeblock"/>
+    <w:basedOn w:val="NoSpacing"/>
+    <w:link w:val="codeblockChar"/>
+    <w:qFormat/>
+    <w:rsid w:val="00741255"/>
+    <w:pPr>
+      <w:ind w:left="1440"/>
+    </w:pPr>
+    <w:rPr>
+      <w:rFonts w:ascii="Consolas" w:hAnsi="Consolas"/>
+      <w:sz w:val="18"/>
+      <w:szCs w:val="18"/>
+    </w:rPr>
+  </w:style>
+  <w:style w:type="paragraph" w:styleId="NoSpacing">
+    <w:name w:val="No Spacing"/>
+    <w:link w:val="NoSpacingChar"/>
+    <w:uiPriority w:val="1"/>
+    <w:qFormat/>
+    <w:rsid w:val="00741255"/>
+    <w:pPr>
+      <w:spacing w:after="0" w:line="240" w:lineRule="auto"/>
+    </w:pPr>
+  </w:style>
+  <w:style w:type="character" w:customStyle="1" w:styleId="NoSpacingChar">
+    <w:name w:val="No Spacing Char"/>
+    <w:basedOn w:val="DefaultParagraphFont"/>
+    <w:link w:val="NoSpacing"/>
+    <w:uiPriority w:val="1"/>
+    <w:rsid w:val="00741255"/>
+  </w:style>
+  <w:style w:type="character" w:customStyle="1" w:styleId="codeblockChar">
+    <w:name w:val="codeblock Char"/>
+    <w:basedOn w:val="NoSpacingChar"/>
+    <w:link w:val="codeblock"/>
+    <w:rsid w:val="00741255"/>
+    <w:rPr>
+      <w:rFonts w:ascii="Consolas" w:hAnsi="Consolas"/>
+      <w:sz w:val="18"/>
+      <w:szCs w:val="18"/>
+    </w:rPr>
+  </w:style>
 </w:styles>
 </file>
 

</xml_diff>